<commit_message>
New article and minor fixes to some DOCs and PDFs
</commit_message>
<xml_diff>
--- a/assets/doc/ethcxone.docx
+++ b/assets/doc/ethcxone.docx
@@ -1,17 +1,17 @@
 
 <file path=word/document.xml><?xml version="1.0" encoding="utf-8"?>
-<w:document xmlns:wpc="http://schemas.microsoft.com/office/word/2010/wordprocessingCanvas" xmlns:mo="http://schemas.microsoft.com/office/mac/office/2008/main" xmlns:mc="http://schemas.openxmlformats.org/markup-compatibility/2006" xmlns:mv="urn:schemas-microsoft-com:mac:vml" xmlns:o="urn:schemas-microsoft-com:office:office" xmlns:r="http://schemas.openxmlformats.org/officeDocument/2006/relationships" xmlns:m="http://schemas.openxmlformats.org/officeDocument/2006/math" xmlns:v="urn:schemas-microsoft-com:vml" xmlns:wp14="http://schemas.microsoft.com/office/word/2010/wordprocessingDrawing" xmlns:wp="http://schemas.openxmlformats.org/drawingml/2006/wordprocessingDrawing" xmlns:w10="urn:schemas-microsoft-com:office:word" xmlns:w="http://schemas.openxmlformats.org/wordprocessingml/2006/main" xmlns:w14="http://schemas.microsoft.com/office/word/2010/wordml" xmlns:w15="http://schemas.microsoft.com/office/word/2012/wordml" xmlns:wpg="http://schemas.microsoft.com/office/word/2010/wordprocessingGroup" xmlns:wpi="http://schemas.microsoft.com/office/word/2010/wordprocessingInk" xmlns:wne="http://schemas.microsoft.com/office/word/2006/wordml" xmlns:wps="http://schemas.microsoft.com/office/word/2010/wordprocessingShape" mc:Ignorable="w14 w15 wp14">
+<w:document xmlns:wpc="http://schemas.microsoft.com/office/word/2010/wordprocessingCanvas" xmlns:cx="http://schemas.microsoft.com/office/drawing/2014/chartex" xmlns:cx1="http://schemas.microsoft.com/office/drawing/2015/9/8/chartex" xmlns:cx2="http://schemas.microsoft.com/office/drawing/2015/10/21/chartex" xmlns:cx3="http://schemas.microsoft.com/office/drawing/2016/5/9/chartex" xmlns:cx4="http://schemas.microsoft.com/office/drawing/2016/5/10/chartex" xmlns:cx5="http://schemas.microsoft.com/office/drawing/2016/5/11/chartex" xmlns:cx6="http://schemas.microsoft.com/office/drawing/2016/5/12/chartex" xmlns:cx7="http://schemas.microsoft.com/office/drawing/2016/5/13/chartex" xmlns:cx8="http://schemas.microsoft.com/office/drawing/2016/5/14/chartex" xmlns:mc="http://schemas.openxmlformats.org/markup-compatibility/2006" xmlns:aink="http://schemas.microsoft.com/office/drawing/2016/ink" xmlns:am3d="http://schemas.microsoft.com/office/drawing/2017/model3d" xmlns:o="urn:schemas-microsoft-com:office:office" xmlns:r="http://schemas.openxmlformats.org/officeDocument/2006/relationships" xmlns:m="http://schemas.openxmlformats.org/officeDocument/2006/math" xmlns:v="urn:schemas-microsoft-com:vml" xmlns:wp14="http://schemas.microsoft.com/office/word/2010/wordprocessingDrawing" xmlns:wp="http://schemas.openxmlformats.org/drawingml/2006/wordprocessingDrawing" xmlns:w10="urn:schemas-microsoft-com:office:word" xmlns:w="http://schemas.openxmlformats.org/wordprocessingml/2006/main" xmlns:w14="http://schemas.microsoft.com/office/word/2010/wordml" xmlns:w15="http://schemas.microsoft.com/office/word/2012/wordml" xmlns:w16cid="http://schemas.microsoft.com/office/word/2016/wordml/cid" xmlns:w16se="http://schemas.microsoft.com/office/word/2015/wordml/symex" xmlns:wpg="http://schemas.microsoft.com/office/word/2010/wordprocessingGroup" xmlns:wpi="http://schemas.microsoft.com/office/word/2010/wordprocessingInk" xmlns:wne="http://schemas.microsoft.com/office/word/2006/wordml" xmlns:wps="http://schemas.microsoft.com/office/word/2010/wordprocessingShape" mc:Ignorable="w14 w15 w16se w16cid wp14">
   <w:body>
     <w:p>
       <w:pPr>
         <w:pStyle w:val="Title"/>
+        <w:spacing w:before="300" w:after="360"/>
         <w:rPr>
           <w:sz w:val="50"/>
           <w:szCs w:val="50"/>
           <w:lang w:val="pl-PL"/>
         </w:rPr>
       </w:pPr>
-      <w:bookmarkStart w:id="0" w:name="_GoBack"/>
       <w:proofErr w:type="spellStart"/>
       <w:r>
         <w:rPr>
@@ -49,7 +49,6 @@
         <w:t xml:space="preserve"> One</w:t>
       </w:r>
     </w:p>
-    <w:bookmarkEnd w:id="0"/>
     <w:p>
       <w:pPr>
         <w:pStyle w:val="Heading2"/>
@@ -67,6 +66,7 @@
     <w:p>
       <w:pPr>
         <w:pStyle w:val="Lead"/>
+        <w:spacing w:before="300"/>
       </w:pPr>
       <w:r>
         <w:t xml:space="preserve">Adrian Chmielarz z warszawskiego studia The </w:t>
@@ -87,10 +87,13 @@
       <w:r>
         <w:t xml:space="preserve"> Cartera.</w:t>
       </w:r>
+      <w:bookmarkStart w:id="0" w:name="_GoBack"/>
+      <w:bookmarkEnd w:id="0"/>
     </w:p>
     <w:p>
       <w:pPr>
         <w:pStyle w:val="Image"/>
+        <w:spacing w:before="300"/>
         <w:rPr>
           <w:lang w:val="pl-PL"/>
         </w:rPr>
@@ -142,14 +145,25 @@
     <w:p>
       <w:pPr>
         <w:pStyle w:val="Text"/>
-      </w:pPr>
-      <w:r>
+        <w:spacing w:before="300"/>
+        <w:rPr>
+          <w:sz w:val="22"/>
+          <w:szCs w:val="22"/>
+        </w:rPr>
+      </w:pPr>
+      <w:r>
+        <w:rPr>
+          <w:sz w:val="22"/>
+          <w:szCs w:val="22"/>
+        </w:rPr>
         <w:t xml:space="preserve">Dla przypomnienia, jest to gra z gatunku </w:t>
       </w:r>
       <w:proofErr w:type="spellStart"/>
       <w:r>
         <w:rPr>
           <w:i/>
+          <w:sz w:val="22"/>
+          <w:szCs w:val="22"/>
         </w:rPr>
         <w:t>walking</w:t>
       </w:r>
@@ -157,6 +171,8 @@
       <w:r>
         <w:rPr>
           <w:i/>
+          <w:sz w:val="22"/>
+          <w:szCs w:val="22"/>
         </w:rPr>
         <w:t xml:space="preserve"> </w:t>
       </w:r>
@@ -164,49 +180,90 @@
       <w:r>
         <w:rPr>
           <w:i/>
+          <w:sz w:val="22"/>
+          <w:szCs w:val="22"/>
         </w:rPr>
         <w:t>simulator</w:t>
       </w:r>
       <w:proofErr w:type="spellEnd"/>
       <w:r>
+        <w:rPr>
+          <w:sz w:val="22"/>
+          <w:szCs w:val="22"/>
+        </w:rPr>
         <w:t xml:space="preserve">, gdzie w przerwie pomiędzy podziwianiem wspaniałych krajobrazów Red </w:t>
       </w:r>
       <w:proofErr w:type="spellStart"/>
       <w:r>
+        <w:rPr>
+          <w:sz w:val="22"/>
+          <w:szCs w:val="22"/>
+        </w:rPr>
         <w:t>Creek</w:t>
       </w:r>
       <w:proofErr w:type="spellEnd"/>
       <w:r>
+        <w:rPr>
+          <w:sz w:val="22"/>
+          <w:szCs w:val="22"/>
+        </w:rPr>
         <w:t xml:space="preserve"> Valley wcielamy się w detektywa Paula Prospero, który próbuje rozwiązać zagadkę zniknięcia tytułowego dwunastolatka. Gra jest debiutem byłych pracowników People </w:t>
       </w:r>
       <w:proofErr w:type="spellStart"/>
       <w:r>
+        <w:rPr>
+          <w:sz w:val="22"/>
+          <w:szCs w:val="22"/>
+        </w:rPr>
         <w:t>Can</w:t>
       </w:r>
       <w:proofErr w:type="spellEnd"/>
       <w:r>
+        <w:rPr>
+          <w:sz w:val="22"/>
+          <w:szCs w:val="22"/>
+        </w:rPr>
         <w:t xml:space="preserve"> </w:t>
       </w:r>
       <w:proofErr w:type="spellStart"/>
       <w:r>
+        <w:rPr>
+          <w:sz w:val="22"/>
+          <w:szCs w:val="22"/>
+        </w:rPr>
         <w:t>Fly</w:t>
       </w:r>
       <w:proofErr w:type="spellEnd"/>
       <w:r>
+        <w:rPr>
+          <w:sz w:val="22"/>
+          <w:szCs w:val="22"/>
+        </w:rPr>
         <w:t xml:space="preserve"> i początkowo ukazała się jesienią 2014 roku na komputery PC, by niemal rok później trafić także na PlayStation 4.</w:t>
       </w:r>
     </w:p>
     <w:p>
       <w:pPr>
         <w:pStyle w:val="Text"/>
-      </w:pPr>
-      <w:r>
+        <w:spacing w:before="300"/>
+        <w:rPr>
+          <w:sz w:val="22"/>
+          <w:szCs w:val="22"/>
+        </w:rPr>
+      </w:pPr>
+      <w:r>
+        <w:rPr>
+          <w:sz w:val="22"/>
+          <w:szCs w:val="22"/>
+        </w:rPr>
         <w:t xml:space="preserve">Użytkownikom platformy Xbox One przyszło czekać najdłużej, ale w zamian otrzymają oni najbogatszą wersję. Do gry dołączony został tryb </w:t>
       </w:r>
       <w:proofErr w:type="spellStart"/>
       <w:r>
         <w:rPr>
           <w:i/>
+          <w:sz w:val="22"/>
+          <w:szCs w:val="22"/>
         </w:rPr>
         <w:t>Free</w:t>
       </w:r>
@@ -214,6 +271,8 @@
       <w:r>
         <w:rPr>
           <w:i/>
+          <w:sz w:val="22"/>
+          <w:szCs w:val="22"/>
         </w:rPr>
         <w:t xml:space="preserve"> </w:t>
       </w:r>
@@ -221,74 +280,131 @@
       <w:r>
         <w:rPr>
           <w:i/>
+          <w:sz w:val="22"/>
+          <w:szCs w:val="22"/>
         </w:rPr>
         <w:t>Roam</w:t>
       </w:r>
       <w:proofErr w:type="spellEnd"/>
       <w:r>
+        <w:rPr>
+          <w:sz w:val="22"/>
+          <w:szCs w:val="22"/>
+        </w:rPr>
         <w:t xml:space="preserve">, dzięki któremu Zaginięcie </w:t>
       </w:r>
       <w:proofErr w:type="spellStart"/>
       <w:r>
+        <w:rPr>
+          <w:sz w:val="22"/>
+          <w:szCs w:val="22"/>
+        </w:rPr>
         <w:t>Ethana</w:t>
       </w:r>
       <w:proofErr w:type="spellEnd"/>
       <w:r>
+        <w:rPr>
+          <w:sz w:val="22"/>
+          <w:szCs w:val="22"/>
+        </w:rPr>
         <w:t xml:space="preserve"> Cartera dosłownie staje się symulatorem chodzenia. Ze środowiska gry znikają wtedy wszelkie napisy, ślady krwi, czy inne tropy, które w normalnym trybie prowadziły nas do rozwiązania zagadki. Zostaje wyłącznie piękne otoczenie Red </w:t>
       </w:r>
       <w:proofErr w:type="spellStart"/>
       <w:r>
+        <w:rPr>
+          <w:sz w:val="22"/>
+          <w:szCs w:val="22"/>
+        </w:rPr>
         <w:t>Creek</w:t>
       </w:r>
       <w:proofErr w:type="spellEnd"/>
       <w:r>
-        <w:t xml:space="preserve"> Valley, a zadaniem gracza jest wyłącznie chodzenie, podziwianie </w:t>
-      </w:r>
-      <w:r>
-        <w:lastRenderedPageBreak/>
-        <w:t xml:space="preserve">i zapewne… fotografowanie (przyznać się, kto nie robił </w:t>
+        <w:rPr>
+          <w:sz w:val="22"/>
+          <w:szCs w:val="22"/>
+        </w:rPr>
+        <w:t xml:space="preserve"> Valley, a zadaniem gracza jest wyłącznie chodzenie, podziwianie i zapewne… fotografowanie (przyznać się, kto nie robił </w:t>
       </w:r>
       <w:proofErr w:type="spellStart"/>
       <w:r>
+        <w:rPr>
+          <w:sz w:val="22"/>
+          <w:szCs w:val="22"/>
+        </w:rPr>
         <w:t>screenshotów</w:t>
       </w:r>
       <w:proofErr w:type="spellEnd"/>
       <w:r>
+        <w:rPr>
+          <w:sz w:val="22"/>
+          <w:szCs w:val="22"/>
+        </w:rPr>
         <w:t xml:space="preserve"> grając w </w:t>
       </w:r>
       <w:proofErr w:type="spellStart"/>
       <w:r>
+        <w:rPr>
+          <w:sz w:val="22"/>
+          <w:szCs w:val="22"/>
+        </w:rPr>
         <w:t>Ethana</w:t>
       </w:r>
       <w:proofErr w:type="spellEnd"/>
       <w:r>
+        <w:rPr>
+          <w:sz w:val="22"/>
+          <w:szCs w:val="22"/>
+        </w:rPr>
         <w:t>).</w:t>
       </w:r>
     </w:p>
     <w:p>
       <w:pPr>
         <w:pStyle w:val="Text"/>
-      </w:pPr>
-      <w:r>
+        <w:spacing w:before="300"/>
+        <w:rPr>
+          <w:sz w:val="22"/>
+          <w:szCs w:val="22"/>
+        </w:rPr>
+      </w:pPr>
+      <w:r>
+        <w:rPr>
+          <w:sz w:val="22"/>
+          <w:szCs w:val="22"/>
+        </w:rPr>
         <w:t xml:space="preserve">Całość oczywiście w rozdzielczości 4K, ale prawdopodobnie bez 60 </w:t>
       </w:r>
       <w:proofErr w:type="spellStart"/>
       <w:r>
+        <w:rPr>
+          <w:sz w:val="22"/>
+          <w:szCs w:val="22"/>
+        </w:rPr>
         <w:t>fpsów</w:t>
       </w:r>
       <w:proofErr w:type="spellEnd"/>
       <w:r>
+        <w:rPr>
+          <w:sz w:val="22"/>
+          <w:szCs w:val="22"/>
+        </w:rPr>
         <w:t xml:space="preserve">, gdyż Astronauci wspominają na swoim </w:t>
       </w:r>
       <w:hyperlink r:id="rId8" w:history="1">
         <w:r>
           <w:rPr>
             <w:rStyle w:val="Hyperlink"/>
+            <w:sz w:val="22"/>
+            <w:szCs w:val="22"/>
           </w:rPr>
           <w:t>blogu</w:t>
         </w:r>
       </w:hyperlink>
       <w:r>
+        <w:rPr>
+          <w:sz w:val="22"/>
+          <w:szCs w:val="22"/>
+        </w:rPr>
         <w:t>, że gracze, którym bardziej zależy na "jedwabiście gładkiej" animacji, powinni zmienić w opcjach rozdzielczość na 1080p.</w:t>
       </w:r>
     </w:p>
@@ -304,7 +420,7 @@
 </file>
 
 <file path=word/endnotes.xml><?xml version="1.0" encoding="utf-8"?>
-<w:endnotes xmlns:wpc="http://schemas.microsoft.com/office/word/2010/wordprocessingCanvas" xmlns:mo="http://schemas.microsoft.com/office/mac/office/2008/main" xmlns:mc="http://schemas.openxmlformats.org/markup-compatibility/2006" xmlns:mv="urn:schemas-microsoft-com:mac:vml" xmlns:o="urn:schemas-microsoft-com:office:office" xmlns:r="http://schemas.openxmlformats.org/officeDocument/2006/relationships" xmlns:m="http://schemas.openxmlformats.org/officeDocument/2006/math" xmlns:v="urn:schemas-microsoft-com:vml" xmlns:wp14="http://schemas.microsoft.com/office/word/2010/wordprocessingDrawing" xmlns:wp="http://schemas.openxmlformats.org/drawingml/2006/wordprocessingDrawing" xmlns:w10="urn:schemas-microsoft-com:office:word" xmlns:w="http://schemas.openxmlformats.org/wordprocessingml/2006/main" xmlns:w14="http://schemas.microsoft.com/office/word/2010/wordml" xmlns:w15="http://schemas.microsoft.com/office/word/2012/wordml" xmlns:wpg="http://schemas.microsoft.com/office/word/2010/wordprocessingGroup" xmlns:wpi="http://schemas.microsoft.com/office/word/2010/wordprocessingInk" xmlns:wne="http://schemas.microsoft.com/office/word/2006/wordml" xmlns:wps="http://schemas.microsoft.com/office/word/2010/wordprocessingShape" mc:Ignorable="w14 w15 wp14">
+<w:endnotes xmlns:wpc="http://schemas.microsoft.com/office/word/2010/wordprocessingCanvas" xmlns:cx="http://schemas.microsoft.com/office/drawing/2014/chartex" xmlns:cx1="http://schemas.microsoft.com/office/drawing/2015/9/8/chartex" xmlns:cx2="http://schemas.microsoft.com/office/drawing/2015/10/21/chartex" xmlns:cx3="http://schemas.microsoft.com/office/drawing/2016/5/9/chartex" xmlns:cx4="http://schemas.microsoft.com/office/drawing/2016/5/10/chartex" xmlns:cx5="http://schemas.microsoft.com/office/drawing/2016/5/11/chartex" xmlns:cx6="http://schemas.microsoft.com/office/drawing/2016/5/12/chartex" xmlns:cx7="http://schemas.microsoft.com/office/drawing/2016/5/13/chartex" xmlns:cx8="http://schemas.microsoft.com/office/drawing/2016/5/14/chartex" xmlns:mc="http://schemas.openxmlformats.org/markup-compatibility/2006" xmlns:aink="http://schemas.microsoft.com/office/drawing/2016/ink" xmlns:am3d="http://schemas.microsoft.com/office/drawing/2017/model3d" xmlns:o="urn:schemas-microsoft-com:office:office" xmlns:r="http://schemas.openxmlformats.org/officeDocument/2006/relationships" xmlns:m="http://schemas.openxmlformats.org/officeDocument/2006/math" xmlns:v="urn:schemas-microsoft-com:vml" xmlns:wp14="http://schemas.microsoft.com/office/word/2010/wordprocessingDrawing" xmlns:wp="http://schemas.openxmlformats.org/drawingml/2006/wordprocessingDrawing" xmlns:w10="urn:schemas-microsoft-com:office:word" xmlns:w="http://schemas.openxmlformats.org/wordprocessingml/2006/main" xmlns:w14="http://schemas.microsoft.com/office/word/2010/wordml" xmlns:w15="http://schemas.microsoft.com/office/word/2012/wordml" xmlns:w16cid="http://schemas.microsoft.com/office/word/2016/wordml/cid" xmlns:w16se="http://schemas.microsoft.com/office/word/2015/wordml/symex" xmlns:wpg="http://schemas.microsoft.com/office/word/2010/wordprocessingGroup" xmlns:wpi="http://schemas.microsoft.com/office/word/2010/wordprocessingInk" xmlns:wne="http://schemas.microsoft.com/office/word/2006/wordml" xmlns:wps="http://schemas.microsoft.com/office/word/2010/wordprocessingShape" mc:Ignorable="w14 w15 w16se w16cid wp14">
   <w:endnote w:type="separator" w:id="-1">
     <w:p>
       <w:pPr>
@@ -329,7 +445,7 @@
 </file>
 
 <file path=word/footer1.xml><?xml version="1.0" encoding="utf-8"?>
-<w:ftr xmlns:wpc="http://schemas.microsoft.com/office/word/2010/wordprocessingCanvas" xmlns:mo="http://schemas.microsoft.com/office/mac/office/2008/main" xmlns:mc="http://schemas.openxmlformats.org/markup-compatibility/2006" xmlns:mv="urn:schemas-microsoft-com:mac:vml" xmlns:o="urn:schemas-microsoft-com:office:office" xmlns:r="http://schemas.openxmlformats.org/officeDocument/2006/relationships" xmlns:m="http://schemas.openxmlformats.org/officeDocument/2006/math" xmlns:v="urn:schemas-microsoft-com:vml" xmlns:wp14="http://schemas.microsoft.com/office/word/2010/wordprocessingDrawing" xmlns:wp="http://schemas.openxmlformats.org/drawingml/2006/wordprocessingDrawing" xmlns:w10="urn:schemas-microsoft-com:office:word" xmlns:w="http://schemas.openxmlformats.org/wordprocessingml/2006/main" xmlns:w14="http://schemas.microsoft.com/office/word/2010/wordml" xmlns:w15="http://schemas.microsoft.com/office/word/2012/wordml" xmlns:wpg="http://schemas.microsoft.com/office/word/2010/wordprocessingGroup" xmlns:wpi="http://schemas.microsoft.com/office/word/2010/wordprocessingInk" xmlns:wne="http://schemas.microsoft.com/office/word/2006/wordml" xmlns:wps="http://schemas.microsoft.com/office/word/2010/wordprocessingShape" mc:Ignorable="w14 w15 wp14">
+<w:ftr xmlns:wpc="http://schemas.microsoft.com/office/word/2010/wordprocessingCanvas" xmlns:cx="http://schemas.microsoft.com/office/drawing/2014/chartex" xmlns:cx1="http://schemas.microsoft.com/office/drawing/2015/9/8/chartex" xmlns:cx2="http://schemas.microsoft.com/office/drawing/2015/10/21/chartex" xmlns:cx3="http://schemas.microsoft.com/office/drawing/2016/5/9/chartex" xmlns:cx4="http://schemas.microsoft.com/office/drawing/2016/5/10/chartex" xmlns:cx5="http://schemas.microsoft.com/office/drawing/2016/5/11/chartex" xmlns:cx6="http://schemas.microsoft.com/office/drawing/2016/5/12/chartex" xmlns:cx7="http://schemas.microsoft.com/office/drawing/2016/5/13/chartex" xmlns:cx8="http://schemas.microsoft.com/office/drawing/2016/5/14/chartex" xmlns:mc="http://schemas.openxmlformats.org/markup-compatibility/2006" xmlns:aink="http://schemas.microsoft.com/office/drawing/2016/ink" xmlns:am3d="http://schemas.microsoft.com/office/drawing/2017/model3d" xmlns:o="urn:schemas-microsoft-com:office:office" xmlns:r="http://schemas.openxmlformats.org/officeDocument/2006/relationships" xmlns:m="http://schemas.openxmlformats.org/officeDocument/2006/math" xmlns:v="urn:schemas-microsoft-com:vml" xmlns:wp14="http://schemas.microsoft.com/office/word/2010/wordprocessingDrawing" xmlns:wp="http://schemas.openxmlformats.org/drawingml/2006/wordprocessingDrawing" xmlns:w10="urn:schemas-microsoft-com:office:word" xmlns:w="http://schemas.openxmlformats.org/wordprocessingml/2006/main" xmlns:w14="http://schemas.microsoft.com/office/word/2010/wordml" xmlns:w15="http://schemas.microsoft.com/office/word/2012/wordml" xmlns:w16cid="http://schemas.microsoft.com/office/word/2016/wordml/cid" xmlns:w16se="http://schemas.microsoft.com/office/word/2015/wordml/symex" xmlns:wpg="http://schemas.microsoft.com/office/word/2010/wordprocessingGroup" xmlns:wpi="http://schemas.microsoft.com/office/word/2010/wordprocessingInk" xmlns:wne="http://schemas.microsoft.com/office/word/2006/wordml" xmlns:wps="http://schemas.microsoft.com/office/word/2010/wordprocessingShape" mc:Ignorable="w14 w15 w16se w16cid wp14">
   <w:sdt>
     <w:sdtPr>
       <w:id w:val="-1162852419"/>
@@ -387,7 +503,7 @@
 </file>
 
 <file path=word/footnotes.xml><?xml version="1.0" encoding="utf-8"?>
-<w:footnotes xmlns:wpc="http://schemas.microsoft.com/office/word/2010/wordprocessingCanvas" xmlns:mo="http://schemas.microsoft.com/office/mac/office/2008/main" xmlns:mc="http://schemas.openxmlformats.org/markup-compatibility/2006" xmlns:mv="urn:schemas-microsoft-com:mac:vml" xmlns:o="urn:schemas-microsoft-com:office:office" xmlns:r="http://schemas.openxmlformats.org/officeDocument/2006/relationships" xmlns:m="http://schemas.openxmlformats.org/officeDocument/2006/math" xmlns:v="urn:schemas-microsoft-com:vml" xmlns:wp14="http://schemas.microsoft.com/office/word/2010/wordprocessingDrawing" xmlns:wp="http://schemas.openxmlformats.org/drawingml/2006/wordprocessingDrawing" xmlns:w10="urn:schemas-microsoft-com:office:word" xmlns:w="http://schemas.openxmlformats.org/wordprocessingml/2006/main" xmlns:w14="http://schemas.microsoft.com/office/word/2010/wordml" xmlns:w15="http://schemas.microsoft.com/office/word/2012/wordml" xmlns:wpg="http://schemas.microsoft.com/office/word/2010/wordprocessingGroup" xmlns:wpi="http://schemas.microsoft.com/office/word/2010/wordprocessingInk" xmlns:wne="http://schemas.microsoft.com/office/word/2006/wordml" xmlns:wps="http://schemas.microsoft.com/office/word/2010/wordprocessingShape" mc:Ignorable="w14 w15 wp14">
+<w:footnotes xmlns:wpc="http://schemas.microsoft.com/office/word/2010/wordprocessingCanvas" xmlns:cx="http://schemas.microsoft.com/office/drawing/2014/chartex" xmlns:cx1="http://schemas.microsoft.com/office/drawing/2015/9/8/chartex" xmlns:cx2="http://schemas.microsoft.com/office/drawing/2015/10/21/chartex" xmlns:cx3="http://schemas.microsoft.com/office/drawing/2016/5/9/chartex" xmlns:cx4="http://schemas.microsoft.com/office/drawing/2016/5/10/chartex" xmlns:cx5="http://schemas.microsoft.com/office/drawing/2016/5/11/chartex" xmlns:cx6="http://schemas.microsoft.com/office/drawing/2016/5/12/chartex" xmlns:cx7="http://schemas.microsoft.com/office/drawing/2016/5/13/chartex" xmlns:cx8="http://schemas.microsoft.com/office/drawing/2016/5/14/chartex" xmlns:mc="http://schemas.openxmlformats.org/markup-compatibility/2006" xmlns:aink="http://schemas.microsoft.com/office/drawing/2016/ink" xmlns:am3d="http://schemas.microsoft.com/office/drawing/2017/model3d" xmlns:o="urn:schemas-microsoft-com:office:office" xmlns:r="http://schemas.openxmlformats.org/officeDocument/2006/relationships" xmlns:m="http://schemas.openxmlformats.org/officeDocument/2006/math" xmlns:v="urn:schemas-microsoft-com:vml" xmlns:wp14="http://schemas.microsoft.com/office/word/2010/wordprocessingDrawing" xmlns:wp="http://schemas.openxmlformats.org/drawingml/2006/wordprocessingDrawing" xmlns:w10="urn:schemas-microsoft-com:office:word" xmlns:w="http://schemas.openxmlformats.org/wordprocessingml/2006/main" xmlns:w14="http://schemas.microsoft.com/office/word/2010/wordml" xmlns:w15="http://schemas.microsoft.com/office/word/2012/wordml" xmlns:w16cid="http://schemas.microsoft.com/office/word/2016/wordml/cid" xmlns:w16se="http://schemas.microsoft.com/office/word/2015/wordml/symex" xmlns:wpg="http://schemas.microsoft.com/office/word/2010/wordprocessingGroup" xmlns:wpi="http://schemas.microsoft.com/office/word/2010/wordprocessingInk" xmlns:wne="http://schemas.microsoft.com/office/word/2006/wordml" xmlns:wps="http://schemas.microsoft.com/office/word/2010/wordprocessingShape" mc:Ignorable="w14 w15 w16se w16cid wp14">
   <w:footnote w:type="separator" w:id="-1">
     <w:p>
       <w:pPr>
@@ -412,8 +528,8 @@
 </file>
 
 <file path=word/numbering.xml><?xml version="1.0" encoding="utf-8"?>
-<w:numbering xmlns:wpc="http://schemas.microsoft.com/office/word/2010/wordprocessingCanvas" xmlns:mo="http://schemas.microsoft.com/office/mac/office/2008/main" xmlns:mc="http://schemas.openxmlformats.org/markup-compatibility/2006" xmlns:mv="urn:schemas-microsoft-com:mac:vml" xmlns:o="urn:schemas-microsoft-com:office:office" xmlns:r="http://schemas.openxmlformats.org/officeDocument/2006/relationships" xmlns:m="http://schemas.openxmlformats.org/officeDocument/2006/math" xmlns:v="urn:schemas-microsoft-com:vml" xmlns:wp14="http://schemas.microsoft.com/office/word/2010/wordprocessingDrawing" xmlns:wp="http://schemas.openxmlformats.org/drawingml/2006/wordprocessingDrawing" xmlns:w10="urn:schemas-microsoft-com:office:word" xmlns:w="http://schemas.openxmlformats.org/wordprocessingml/2006/main" xmlns:w14="http://schemas.microsoft.com/office/word/2010/wordml" xmlns:w15="http://schemas.microsoft.com/office/word/2012/wordml" xmlns:wpg="http://schemas.microsoft.com/office/word/2010/wordprocessingGroup" xmlns:wpi="http://schemas.microsoft.com/office/word/2010/wordprocessingInk" xmlns:wne="http://schemas.microsoft.com/office/word/2006/wordml" xmlns:wps="http://schemas.microsoft.com/office/word/2010/wordprocessingShape" mc:Ignorable="w14 w15 wp14">
-  <w:abstractNum w:abstractNumId="0">
+<w:numbering xmlns:wpc="http://schemas.microsoft.com/office/word/2010/wordprocessingCanvas" xmlns:cx="http://schemas.microsoft.com/office/drawing/2014/chartex" xmlns:cx1="http://schemas.microsoft.com/office/drawing/2015/9/8/chartex" xmlns:cx2="http://schemas.microsoft.com/office/drawing/2015/10/21/chartex" xmlns:cx3="http://schemas.microsoft.com/office/drawing/2016/5/9/chartex" xmlns:cx4="http://schemas.microsoft.com/office/drawing/2016/5/10/chartex" xmlns:cx5="http://schemas.microsoft.com/office/drawing/2016/5/11/chartex" xmlns:cx6="http://schemas.microsoft.com/office/drawing/2016/5/12/chartex" xmlns:cx7="http://schemas.microsoft.com/office/drawing/2016/5/13/chartex" xmlns:cx8="http://schemas.microsoft.com/office/drawing/2016/5/14/chartex" xmlns:mc="http://schemas.openxmlformats.org/markup-compatibility/2006" xmlns:aink="http://schemas.microsoft.com/office/drawing/2016/ink" xmlns:am3d="http://schemas.microsoft.com/office/drawing/2017/model3d" xmlns:o="urn:schemas-microsoft-com:office:office" xmlns:r="http://schemas.openxmlformats.org/officeDocument/2006/relationships" xmlns:m="http://schemas.openxmlformats.org/officeDocument/2006/math" xmlns:v="urn:schemas-microsoft-com:vml" xmlns:wp14="http://schemas.microsoft.com/office/word/2010/wordprocessingDrawing" xmlns:wp="http://schemas.openxmlformats.org/drawingml/2006/wordprocessingDrawing" xmlns:w10="urn:schemas-microsoft-com:office:word" xmlns:w="http://schemas.openxmlformats.org/wordprocessingml/2006/main" xmlns:w14="http://schemas.microsoft.com/office/word/2010/wordml" xmlns:w15="http://schemas.microsoft.com/office/word/2012/wordml" xmlns:w16cid="http://schemas.microsoft.com/office/word/2016/wordml/cid" xmlns:w16se="http://schemas.microsoft.com/office/word/2015/wordml/symex" xmlns:wpg="http://schemas.microsoft.com/office/word/2010/wordprocessingGroup" xmlns:wpi="http://schemas.microsoft.com/office/word/2010/wordprocessingInk" xmlns:wne="http://schemas.microsoft.com/office/word/2006/wordml" xmlns:wps="http://schemas.microsoft.com/office/word/2010/wordprocessingShape" mc:Ignorable="w14 w15 w16se w16cid wp14">
+  <w:abstractNum w:abstractNumId="0" w15:restartNumberingAfterBreak="0">
     <w:nsid w:val="FFFFFF1D"/>
     <w:multiLevelType w:val="multilevel"/>
     <w:tmpl w:val="CA20BA88"/>
@@ -553,7 +669,7 @@
       </w:rPr>
     </w:lvl>
   </w:abstractNum>
-  <w:abstractNum w:abstractNumId="1">
+  <w:abstractNum w:abstractNumId="1" w15:restartNumberingAfterBreak="0">
     <w:nsid w:val="FFFFFF7C"/>
     <w:multiLevelType w:val="singleLevel"/>
     <w:tmpl w:val="C6EE2A74"/>
@@ -570,7 +686,7 @@
       </w:pPr>
     </w:lvl>
   </w:abstractNum>
-  <w:abstractNum w:abstractNumId="2">
+  <w:abstractNum w:abstractNumId="2" w15:restartNumberingAfterBreak="0">
     <w:nsid w:val="FFFFFF7D"/>
     <w:multiLevelType w:val="singleLevel"/>
     <w:tmpl w:val="49A83156"/>
@@ -587,7 +703,7 @@
       </w:pPr>
     </w:lvl>
   </w:abstractNum>
-  <w:abstractNum w:abstractNumId="3">
+  <w:abstractNum w:abstractNumId="3" w15:restartNumberingAfterBreak="0">
     <w:nsid w:val="FFFFFF7E"/>
     <w:multiLevelType w:val="singleLevel"/>
     <w:tmpl w:val="C19E430A"/>
@@ -604,7 +720,7 @@
       </w:pPr>
     </w:lvl>
   </w:abstractNum>
-  <w:abstractNum w:abstractNumId="4">
+  <w:abstractNum w:abstractNumId="4" w15:restartNumberingAfterBreak="0">
     <w:nsid w:val="FFFFFF7F"/>
     <w:multiLevelType w:val="singleLevel"/>
     <w:tmpl w:val="20C6C952"/>
@@ -621,7 +737,7 @@
       </w:pPr>
     </w:lvl>
   </w:abstractNum>
-  <w:abstractNum w:abstractNumId="5">
+  <w:abstractNum w:abstractNumId="5" w15:restartNumberingAfterBreak="0">
     <w:nsid w:val="FFFFFF80"/>
     <w:multiLevelType w:val="singleLevel"/>
     <w:tmpl w:val="2D80F29A"/>
@@ -641,7 +757,7 @@
       </w:rPr>
     </w:lvl>
   </w:abstractNum>
-  <w:abstractNum w:abstractNumId="6">
+  <w:abstractNum w:abstractNumId="6" w15:restartNumberingAfterBreak="0">
     <w:nsid w:val="FFFFFF81"/>
     <w:multiLevelType w:val="singleLevel"/>
     <w:tmpl w:val="12A46C7A"/>
@@ -661,7 +777,7 @@
       </w:rPr>
     </w:lvl>
   </w:abstractNum>
-  <w:abstractNum w:abstractNumId="7">
+  <w:abstractNum w:abstractNumId="7" w15:restartNumberingAfterBreak="0">
     <w:nsid w:val="FFFFFF82"/>
     <w:multiLevelType w:val="singleLevel"/>
     <w:tmpl w:val="FFC25A48"/>
@@ -681,7 +797,7 @@
       </w:rPr>
     </w:lvl>
   </w:abstractNum>
-  <w:abstractNum w:abstractNumId="8">
+  <w:abstractNum w:abstractNumId="8" w15:restartNumberingAfterBreak="0">
     <w:nsid w:val="FFFFFF83"/>
     <w:multiLevelType w:val="singleLevel"/>
     <w:tmpl w:val="475E5B44"/>
@@ -701,7 +817,7 @@
       </w:rPr>
     </w:lvl>
   </w:abstractNum>
-  <w:abstractNum w:abstractNumId="9">
+  <w:abstractNum w:abstractNumId="9" w15:restartNumberingAfterBreak="0">
     <w:nsid w:val="FFFFFF88"/>
     <w:multiLevelType w:val="singleLevel"/>
     <w:tmpl w:val="72F819E8"/>
@@ -718,7 +834,7 @@
       </w:rPr>
     </w:lvl>
   </w:abstractNum>
-  <w:abstractNum w:abstractNumId="10">
+  <w:abstractNum w:abstractNumId="10" w15:restartNumberingAfterBreak="0">
     <w:nsid w:val="FFFFFF89"/>
     <w:multiLevelType w:val="singleLevel"/>
     <w:tmpl w:val="C97C334C"/>
@@ -738,7 +854,7 @@
       </w:rPr>
     </w:lvl>
   </w:abstractNum>
-  <w:abstractNum w:abstractNumId="11">
+  <w:abstractNum w:abstractNumId="11" w15:restartNumberingAfterBreak="0">
     <w:nsid w:val="2C190004"/>
     <w:multiLevelType w:val="hybridMultilevel"/>
     <w:tmpl w:val="84A4F6C8"/>
@@ -854,7 +970,7 @@
       </w:rPr>
     </w:lvl>
   </w:abstractNum>
-  <w:abstractNum w:abstractNumId="12">
+  <w:abstractNum w:abstractNumId="12" w15:restartNumberingAfterBreak="0">
     <w:nsid w:val="3ED521FA"/>
     <w:multiLevelType w:val="hybridMultilevel"/>
     <w:tmpl w:val="61B82BCE"/>
@@ -968,7 +1084,7 @@
       </w:rPr>
     </w:lvl>
   </w:abstractNum>
-  <w:abstractNum w:abstractNumId="13">
+  <w:abstractNum w:abstractNumId="13" w15:restartNumberingAfterBreak="0">
     <w:nsid w:val="70385202"/>
     <w:multiLevelType w:val="hybridMultilevel"/>
     <w:tmpl w:val="C13A5756"/>
@@ -1138,7 +1254,7 @@
 </file>
 
 <file path=word/styles.xml><?xml version="1.0" encoding="utf-8"?>
-<w:styles xmlns:mc="http://schemas.openxmlformats.org/markup-compatibility/2006" xmlns:r="http://schemas.openxmlformats.org/officeDocument/2006/relationships" xmlns:w="http://schemas.openxmlformats.org/wordprocessingml/2006/main" xmlns:w14="http://schemas.microsoft.com/office/word/2010/wordml" xmlns:w15="http://schemas.microsoft.com/office/word/2012/wordml" mc:Ignorable="w14 w15">
+<w:styles xmlns:mc="http://schemas.openxmlformats.org/markup-compatibility/2006" xmlns:r="http://schemas.openxmlformats.org/officeDocument/2006/relationships" xmlns:w="http://schemas.openxmlformats.org/wordprocessingml/2006/main" xmlns:w14="http://schemas.microsoft.com/office/word/2010/wordml" xmlns:w15="http://schemas.microsoft.com/office/word/2012/wordml" xmlns:w16cid="http://schemas.microsoft.com/office/word/2016/wordml/cid" xmlns:w16se="http://schemas.microsoft.com/office/word/2015/wordml/symex" mc:Ignorable="w14 w15 w16se w16cid">
   <w:docDefaults>
     <w:rPrDefault>
       <w:rPr>
@@ -1155,7 +1271,7 @@
       </w:pPr>
     </w:pPrDefault>
   </w:docDefaults>
-  <w:latentStyles w:defLockedState="0" w:defUIPriority="99" w:defSemiHidden="0" w:defUnhideWhenUsed="0" w:defQFormat="0" w:count="382">
+  <w:latentStyles w:defLockedState="0" w:defUIPriority="99" w:defSemiHidden="0" w:defUnhideWhenUsed="0" w:defQFormat="0" w:count="375">
     <w:lsdException w:name="Normal" w:uiPriority="0" w:qFormat="1"/>
     <w:lsdException w:name="heading 1" w:uiPriority="9" w:qFormat="1"/>
     <w:lsdException w:name="heading 2" w:semiHidden="1" w:uiPriority="9" w:unhideWhenUsed="1" w:qFormat="1"/>

</xml_diff>